<commit_message>
updated the bonus level
</commit_message>
<xml_diff>
--- a/Adviesrapport AGP.docx
+++ b/Adviesrapport AGP.docx
@@ -1,6 +1,6 @@
 
 <file path=word/document.xml><?xml version="1.0" encoding="utf-8"?>
-<w:document xmlns:wpc="http://schemas.microsoft.com/office/word/2010/wordprocessingCanvas" xmlns:cx="http://schemas.microsoft.com/office/drawing/2014/chartex" xmlns:cx1="http://schemas.microsoft.com/office/drawing/2015/9/8/chartex" xmlns:cx2="http://schemas.microsoft.com/office/drawing/2015/10/21/chartex" xmlns:cx3="http://schemas.microsoft.com/office/drawing/2016/5/9/chartex" xmlns:cx4="http://schemas.microsoft.com/office/drawing/2016/5/10/chartex" xmlns:cx5="http://schemas.microsoft.com/office/drawing/2016/5/11/chartex" xmlns:cx6="http://schemas.microsoft.com/office/drawing/2016/5/12/chartex" xmlns:cx7="http://schemas.microsoft.com/office/drawing/2016/5/13/chartex" xmlns:cx8="http://schemas.microsoft.com/office/drawing/2016/5/14/chartex" xmlns:mc="http://schemas.openxmlformats.org/markup-compatibility/2006" xmlns:aink="http://schemas.microsoft.com/office/drawing/2016/ink" xmlns:am3d="http://schemas.microsoft.com/office/drawing/2017/model3d" xmlns:o="urn:schemas-microsoft-com:office:office" xmlns:oel="http://schemas.microsoft.com/office/2019/extlst" xmlns:r="http://schemas.openxmlformats.org/officeDocument/2006/relationships" xmlns:m="http://schemas.openxmlformats.org/officeDocument/2006/math" xmlns:v="urn:schemas-microsoft-com:vml" xmlns:wp14="http://schemas.microsoft.com/office/word/2010/wordprocessingDrawing" xmlns:wp="http://schemas.openxmlformats.org/drawingml/2006/wordprocessingDrawing" xmlns:w10="urn:schemas-microsoft-com:office:word" xmlns:w="http://schemas.openxmlformats.org/wordprocessingml/2006/main" xmlns:w14="http://schemas.microsoft.com/office/word/2010/wordml" xmlns:w15="http://schemas.microsoft.com/office/word/2012/wordml" xmlns:w16cex="http://schemas.microsoft.com/office/word/2018/wordml/cex" xmlns:w16cid="http://schemas.microsoft.com/office/word/2016/wordml/cid" xmlns:w16="http://schemas.microsoft.com/office/word/2018/wordml" xmlns:w16du="http://schemas.microsoft.com/office/word/2023/wordml/word16du" xmlns:w16sdtdh="http://schemas.microsoft.com/office/word/2020/wordml/sdtdatahash" xmlns:w16se="http://schemas.microsoft.com/office/word/2015/wordml/symex" xmlns:wpg="http://schemas.microsoft.com/office/word/2010/wordprocessingGroup" xmlns:wpi="http://schemas.microsoft.com/office/word/2010/wordprocessingInk" xmlns:wne="http://schemas.microsoft.com/office/word/2006/wordml" xmlns:wps="http://schemas.microsoft.com/office/word/2010/wordprocessingShape" mc:Ignorable="w14 w15 w16se w16cid w16 w16cex w16sdtdh w16du wp14">
+<w:document xmlns:wpc="http://schemas.microsoft.com/office/word/2010/wordprocessingCanvas" xmlns:cx="http://schemas.microsoft.com/office/drawing/2014/chartex" xmlns:cx1="http://schemas.microsoft.com/office/drawing/2015/9/8/chartex" xmlns:cx2="http://schemas.microsoft.com/office/drawing/2015/10/21/chartex" xmlns:cx3="http://schemas.microsoft.com/office/drawing/2016/5/9/chartex" xmlns:cx4="http://schemas.microsoft.com/office/drawing/2016/5/10/chartex" xmlns:cx5="http://schemas.microsoft.com/office/drawing/2016/5/11/chartex" xmlns:cx6="http://schemas.microsoft.com/office/drawing/2016/5/12/chartex" xmlns:cx7="http://schemas.microsoft.com/office/drawing/2016/5/13/chartex" xmlns:cx8="http://schemas.microsoft.com/office/drawing/2016/5/14/chartex" xmlns:mc="http://schemas.openxmlformats.org/markup-compatibility/2006" xmlns:aink="http://schemas.microsoft.com/office/drawing/2016/ink" xmlns:am3d="http://schemas.microsoft.com/office/drawing/2017/model3d" xmlns:o="urn:schemas-microsoft-com:office:office" xmlns:oel="http://schemas.microsoft.com/office/2019/extlst" xmlns:r="http://schemas.openxmlformats.org/officeDocument/2006/relationships" xmlns:m="http://schemas.openxmlformats.org/officeDocument/2006/math" xmlns:v="urn:schemas-microsoft-com:vml" xmlns:wp14="http://schemas.microsoft.com/office/word/2010/wordprocessingDrawing" xmlns:wp="http://schemas.openxmlformats.org/drawingml/2006/wordprocessingDrawing" xmlns:w10="urn:schemas-microsoft-com:office:word" xmlns:w="http://schemas.openxmlformats.org/wordprocessingml/2006/main" xmlns:w14="http://schemas.microsoft.com/office/word/2010/wordml" xmlns:w15="http://schemas.microsoft.com/office/word/2012/wordml" xmlns:w16cex="http://schemas.microsoft.com/office/word/2018/wordml/cex" xmlns:w16cid="http://schemas.microsoft.com/office/word/2016/wordml/cid" xmlns:w16="http://schemas.microsoft.com/office/word/2018/wordml" xmlns:w16du="http://schemas.microsoft.com/office/word/2023/wordml/word16du" xmlns:w16sdtdh="http://schemas.microsoft.com/office/word/2020/wordml/sdtdatahash" xmlns:w16sdtfl="http://schemas.microsoft.com/office/word/2024/wordml/sdtformatlock" xmlns:w16se="http://schemas.microsoft.com/office/word/2015/wordml/symex" xmlns:wpg="http://schemas.microsoft.com/office/word/2010/wordprocessingGroup" xmlns:wpi="http://schemas.microsoft.com/office/word/2010/wordprocessingInk" xmlns:wne="http://schemas.microsoft.com/office/word/2006/wordml" xmlns:wps="http://schemas.microsoft.com/office/word/2010/wordprocessingShape" mc:Ignorable="w14 w15 w16se w16cid w16 w16cex w16sdtdh w16sdtfl w16du wp14">
   <w:body>
     <w:sdt>
       <w:sdtPr>
@@ -120,7 +120,7 @@
                                                     <pic:cNvPicPr/>
                                                   </pic:nvPicPr>
                                                   <pic:blipFill>
-                                                    <a:blip r:embed="rId9">
+                                                    <a:blip r:embed="rId10">
                                                       <a:extLst>
                                                         <a:ext uri="{28A0092B-C50C-407E-A947-70E740481C1C}">
                                                           <a14:useLocalDpi xmlns:a14="http://schemas.microsoft.com/office/drawing/2010/main" val="0"/>
@@ -417,7 +417,7 @@
                                               <pic:cNvPicPr/>
                                             </pic:nvPicPr>
                                             <pic:blipFill>
-                                              <a:blip r:embed="rId9">
+                                              <a:blip r:embed="rId10">
                                                 <a:extLst>
                                                   <a:ext uri="{28A0092B-C50C-407E-A947-70E740481C1C}">
                                                     <a14:useLocalDpi xmlns:a14="http://schemas.microsoft.com/office/drawing/2010/main" val="0"/>
@@ -2686,11 +2686,9 @@
       <w:bookmarkEnd w:id="2"/>
     </w:p>
     <w:p>
-      <w:proofErr w:type="spellStart"/>
       <w:r>
         <w:t>Godot</w:t>
       </w:r>
-      <w:proofErr w:type="spellEnd"/>
     </w:p>
     <w:p>
       <w:pPr>
@@ -2699,23 +2697,10 @@
       <w:bookmarkStart w:id="3" w:name="_Toc126570119"/>
       <w:bookmarkStart w:id="4" w:name="_Toc156807822"/>
       <w:r>
-        <w:t xml:space="preserve">Easy </w:t>
-      </w:r>
-      <w:proofErr w:type="spellStart"/>
-      <w:r>
-        <w:t>to</w:t>
-      </w:r>
-      <w:proofErr w:type="spellEnd"/>
-      <w:r>
-        <w:t xml:space="preserve"> </w:t>
-      </w:r>
-      <w:proofErr w:type="spellStart"/>
-      <w:r>
-        <w:t>learn</w:t>
+        <w:t>Easy to learn</w:t>
       </w:r>
       <w:bookmarkEnd w:id="3"/>
       <w:bookmarkEnd w:id="4"/>
-      <w:proofErr w:type="spellEnd"/>
     </w:p>
     <w:p>
       <w:r>
@@ -2736,13 +2721,8 @@
       <w:bookmarkEnd w:id="6"/>
     </w:p>
     <w:p>
-      <w:proofErr w:type="spellStart"/>
       <w:r>
-        <w:t>Godot</w:t>
-      </w:r>
-      <w:proofErr w:type="spellEnd"/>
-      <w:r>
-        <w:t xml:space="preserve"> Script (GD Script)</w:t>
+        <w:t>Godot Script (GD Script)</w:t>
       </w:r>
     </w:p>
     <w:p/>
@@ -2759,11 +2739,9 @@
       <w:bookmarkEnd w:id="8"/>
     </w:p>
     <w:p>
-      <w:proofErr w:type="spellStart"/>
       <w:r>
         <w:t>Godot</w:t>
       </w:r>
-      <w:proofErr w:type="spellEnd"/>
     </w:p>
     <w:p/>
     <w:p>
@@ -2798,15 +2776,7 @@
     </w:p>
     <w:p>
       <w:r>
-        <w:t>Windows/</w:t>
-      </w:r>
-      <w:proofErr w:type="spellStart"/>
-      <w:r>
-        <w:t>MacOS</w:t>
-      </w:r>
-      <w:proofErr w:type="spellEnd"/>
-      <w:r>
-        <w:t>/Linux, Android</w:t>
+        <w:t>Windows/MacOS/Linux, Android</w:t>
       </w:r>
     </w:p>
     <w:p/>
@@ -2817,18 +2787,13 @@
       <w:bookmarkStart w:id="13" w:name="_Toc126570124"/>
       <w:bookmarkStart w:id="14" w:name="_Toc156807827"/>
       <w:r>
-        <w:t>Documentatie/</w:t>
-      </w:r>
-      <w:proofErr w:type="spellStart"/>
-      <w:r>
-        <w:t>tutorials</w:t>
+        <w:t>Documentatie/tutorials</w:t>
       </w:r>
       <w:bookmarkEnd w:id="13"/>
       <w:bookmarkEnd w:id="14"/>
-      <w:proofErr w:type="spellEnd"/>
-    </w:p>
-    <w:p>
-      <w:hyperlink r:id="rId10" w:history="1">
+    </w:p>
+    <w:p>
+      <w:hyperlink r:id="rId11" w:history="1">
         <w:r>
           <w:rPr>
             <w:rStyle w:val="Hyperlink"/>
@@ -2838,7 +2803,7 @@
       </w:hyperlink>
     </w:p>
     <w:p>
-      <w:hyperlink r:id="rId11" w:history="1">
+      <w:hyperlink r:id="rId12" w:history="1">
         <w:r>
           <w:rPr>
             <w:rStyle w:val="Hyperlink"/>
@@ -2879,30 +2844,15 @@
       <w:bookmarkStart w:id="16" w:name="_Toc126570126"/>
       <w:bookmarkStart w:id="17" w:name="_Toc156807829"/>
       <w:r>
-        <w:t xml:space="preserve">Easy </w:t>
-      </w:r>
-      <w:proofErr w:type="spellStart"/>
-      <w:r>
-        <w:t>to</w:t>
-      </w:r>
-      <w:proofErr w:type="spellEnd"/>
-      <w:r>
-        <w:t xml:space="preserve"> </w:t>
-      </w:r>
-      <w:proofErr w:type="spellStart"/>
-      <w:r>
-        <w:t>learn</w:t>
+        <w:t>Easy to learn</w:t>
       </w:r>
       <w:bookmarkEnd w:id="16"/>
       <w:bookmarkEnd w:id="17"/>
-      <w:proofErr w:type="spellEnd"/>
-    </w:p>
-    <w:p>
-      <w:proofErr w:type="spellStart"/>
+    </w:p>
+    <w:p>
       <w:r>
         <w:t>Unity</w:t>
       </w:r>
-      <w:proofErr w:type="spellEnd"/>
     </w:p>
     <w:p/>
     <w:p>
@@ -2936,19 +2886,9 @@
       <w:bookmarkEnd w:id="21"/>
     </w:p>
     <w:p>
-      <w:proofErr w:type="spellStart"/>
       <w:r>
-        <w:t>Unity</w:t>
+        <w:t>Unity, Github</w:t>
       </w:r>
-      <w:proofErr w:type="spellEnd"/>
-      <w:r>
-        <w:t xml:space="preserve">, </w:t>
-      </w:r>
-      <w:proofErr w:type="spellStart"/>
-      <w:r>
-        <w:t>Github</w:t>
-      </w:r>
-      <w:proofErr w:type="spellEnd"/>
     </w:p>
     <w:p/>
     <w:p>
@@ -2983,15 +2923,7 @@
     </w:p>
     <w:p>
       <w:r>
-        <w:t>Windows/</w:t>
-      </w:r>
-      <w:proofErr w:type="spellStart"/>
-      <w:r>
-        <w:t>MacOS</w:t>
-      </w:r>
-      <w:proofErr w:type="spellEnd"/>
-      <w:r>
-        <w:t>/Linux, Android</w:t>
+        <w:t>Windows/MacOS/Linux, Android</w:t>
       </w:r>
     </w:p>
     <w:p/>
@@ -3005,19 +2937,11 @@
       </w:pPr>
       <w:bookmarkStart w:id="26" w:name="_Toc126570131"/>
       <w:bookmarkStart w:id="27" w:name="_Toc156807834"/>
-      <w:proofErr w:type="spellStart"/>
       <w:r>
         <w:rPr>
           <w:lang w:val="en-US"/>
         </w:rPr>
-        <w:t>Documentatie</w:t>
-      </w:r>
-      <w:proofErr w:type="spellEnd"/>
-      <w:r>
-        <w:rPr>
-          <w:lang w:val="en-US"/>
-        </w:rPr>
-        <w:t>/tutorials</w:t>
+        <w:t>Documentatie/tutorials</w:t>
       </w:r>
       <w:bookmarkEnd w:id="26"/>
       <w:bookmarkEnd w:id="27"/>
@@ -3157,15 +3081,10 @@
       <w:bookmarkStart w:id="39" w:name="_Toc126570138"/>
       <w:bookmarkStart w:id="40" w:name="_Toc156807841"/>
       <w:r>
-        <w:t>Documentatie/</w:t>
-      </w:r>
-      <w:proofErr w:type="spellStart"/>
-      <w:r>
-        <w:t>tutorials</w:t>
+        <w:t>Documentatie/tutorials</w:t>
       </w:r>
       <w:bookmarkEnd w:id="39"/>
       <w:bookmarkEnd w:id="40"/>
-      <w:proofErr w:type="spellEnd"/>
     </w:p>
     <w:p>
       <w:r>
@@ -3186,21 +3105,8 @@
       <w:bookmarkEnd w:id="42"/>
     </w:p>
     <w:p>
-      <w:proofErr w:type="spellStart"/>
       <w:r>
-        <w:t>Godot</w:t>
-      </w:r>
-      <w:proofErr w:type="spellEnd"/>
-      <w:r>
-        <w:t xml:space="preserve"> leek mij een verstandige keuze omdat het voor mijn gevoel een wat makkelijk vriendelijker game engine leek te zijn. Vandaar dat ik me keuze al had gemaakt. </w:t>
-      </w:r>
-      <w:proofErr w:type="spellStart"/>
-      <w:r>
-        <w:t>Unity</w:t>
-      </w:r>
-      <w:proofErr w:type="spellEnd"/>
-      <w:r>
-        <w:t xml:space="preserve"> is nog wat complexer, vooral met de indeling van de UI</w:t>
+        <w:t>Godot leek mij een verstandige keuze omdat het voor mijn gevoel een wat makkelijk vriendelijker game engine leek te zijn. Vandaar dat ik me keuze al had gemaakt. Unity is nog wat complexer, vooral met de indeling van de UI</w:t>
       </w:r>
     </w:p>
     <w:p/>
@@ -3223,14 +3129,9 @@
         <w:pStyle w:val="Kop1"/>
       </w:pPr>
       <w:bookmarkStart w:id="43" w:name="_Toc156807843"/>
-      <w:proofErr w:type="spellStart"/>
       <w:r>
         <w:lastRenderedPageBreak/>
-        <w:t>Milestones</w:t>
-      </w:r>
-      <w:proofErr w:type="spellEnd"/>
-      <w:r>
-        <w:t>/planning</w:t>
+        <w:t>Milestones/planning</w:t>
       </w:r>
       <w:bookmarkEnd w:id="43"/>
     </w:p>
@@ -3319,21 +3220,12 @@
                 <w:bCs/>
               </w:rPr>
             </w:pPr>
-            <w:proofErr w:type="spellStart"/>
-            <w:r>
-              <w:rPr>
-                <w:b/>
-                <w:bCs/>
-              </w:rPr>
-              <w:t>Godot</w:t>
-            </w:r>
-            <w:proofErr w:type="spellEnd"/>
-            <w:r>
-              <w:rPr>
-                <w:b/>
-                <w:bCs/>
-              </w:rPr>
-              <w:t xml:space="preserve"> onderzoeken naar mogelijkheden</w:t>
+            <w:r>
+              <w:rPr>
+                <w:b/>
+                <w:bCs/>
+              </w:rPr>
+              <w:t>Godot onderzoeken naar mogelijkheden</w:t>
             </w:r>
           </w:p>
         </w:tc>
@@ -3375,23 +3267,7 @@
                 <w:b/>
                 <w:bCs/>
               </w:rPr>
-              <w:t xml:space="preserve">Paar </w:t>
-            </w:r>
-            <w:proofErr w:type="spellStart"/>
-            <w:r>
-              <w:rPr>
-                <w:b/>
-                <w:bCs/>
-              </w:rPr>
-              <w:t>tutorials</w:t>
-            </w:r>
-            <w:proofErr w:type="spellEnd"/>
-            <w:r>
-              <w:rPr>
-                <w:b/>
-                <w:bCs/>
-              </w:rPr>
-              <w:t xml:space="preserve"> gevonden en op basis daarvan een concept ontwikkeld voor de game</w:t>
+              <w:t>Paar tutorials gevonden en op basis daarvan een concept ontwikkeld voor de game</w:t>
             </w:r>
           </w:p>
         </w:tc>
@@ -3428,37 +3304,12 @@
                 <w:bCs/>
               </w:rPr>
             </w:pPr>
-            <w:proofErr w:type="spellStart"/>
-            <w:r>
-              <w:rPr>
-                <w:b/>
-                <w:bCs/>
-              </w:rPr>
-              <w:t>Godot’s</w:t>
-            </w:r>
-            <w:proofErr w:type="spellEnd"/>
-            <w:r>
-              <w:rPr>
-                <w:b/>
-                <w:bCs/>
-              </w:rPr>
-              <w:t xml:space="preserve"> project op </w:t>
-            </w:r>
-            <w:proofErr w:type="spellStart"/>
-            <w:r>
-              <w:rPr>
-                <w:b/>
-                <w:bCs/>
-              </w:rPr>
-              <w:t>Github</w:t>
-            </w:r>
-            <w:proofErr w:type="spellEnd"/>
-            <w:r>
-              <w:rPr>
-                <w:b/>
-                <w:bCs/>
-              </w:rPr>
-              <w:t xml:space="preserve"> gezet. Begonnen met assets te downloaden</w:t>
+            <w:r>
+              <w:rPr>
+                <w:b/>
+                <w:bCs/>
+              </w:rPr>
+              <w:t>Godot’s project op Github gezet. Begonnen met assets te downloaden</w:t>
             </w:r>
           </w:p>
         </w:tc>
@@ -3495,37 +3346,12 @@
                 <w:bCs/>
               </w:rPr>
             </w:pPr>
-            <w:proofErr w:type="spellStart"/>
-            <w:r>
-              <w:rPr>
-                <w:b/>
-                <w:bCs/>
-              </w:rPr>
-              <w:t>Tilemap’s</w:t>
-            </w:r>
-            <w:proofErr w:type="spellEnd"/>
-            <w:r>
-              <w:rPr>
-                <w:b/>
-                <w:bCs/>
-              </w:rPr>
-              <w:t xml:space="preserve"> en elementen geïmplementeerd/</w:t>
-            </w:r>
-            <w:proofErr w:type="spellStart"/>
-            <w:r>
-              <w:rPr>
-                <w:b/>
-                <w:bCs/>
-              </w:rPr>
-              <w:t>Character</w:t>
-            </w:r>
-            <w:proofErr w:type="spellEnd"/>
-            <w:r>
-              <w:rPr>
-                <w:b/>
-                <w:bCs/>
-              </w:rPr>
-              <w:t xml:space="preserve"> Sprites toegevoegd</w:t>
+            <w:r>
+              <w:rPr>
+                <w:b/>
+                <w:bCs/>
+              </w:rPr>
+              <w:t>Tilemap’s en elementen geïmplementeerd/Character Sprites toegevoegd</w:t>
             </w:r>
           </w:p>
         </w:tc>
@@ -3569,44 +3395,16 @@
                 <w:bCs/>
                 <w:lang w:val="en-GB"/>
               </w:rPr>
-              <w:t xml:space="preserve">Background Layer </w:t>
-            </w:r>
-            <w:proofErr w:type="spellStart"/>
+              <w:t>Background Layer toegevoegd, platforms g</w:t>
+            </w:r>
             <w:r>
               <w:rPr>
                 <w:b/>
                 <w:bCs/>
                 <w:lang w:val="en-GB"/>
               </w:rPr>
-              <w:t>toegevoegd</w:t>
-            </w:r>
-            <w:proofErr w:type="spellEnd"/>
-            <w:r>
-              <w:rPr>
-                <w:b/>
-                <w:bCs/>
-                <w:lang w:val="en-GB"/>
-              </w:rPr>
-              <w:t xml:space="preserve">, platforms </w:t>
-            </w:r>
-            <w:proofErr w:type="spellStart"/>
-            <w:r>
-              <w:rPr>
-                <w:b/>
-                <w:bCs/>
-                <w:lang w:val="en-GB"/>
-              </w:rPr>
-              <w:t>g</w:t>
-            </w:r>
-            <w:r>
-              <w:rPr>
-                <w:b/>
-                <w:bCs/>
-                <w:lang w:val="en-GB"/>
-              </w:rPr>
               <w:t>eimplementeerd</w:t>
             </w:r>
-            <w:proofErr w:type="spellEnd"/>
           </w:p>
         </w:tc>
       </w:tr>
@@ -3642,54 +3440,20 @@
                 <w:bCs/>
               </w:rPr>
             </w:pPr>
-            <w:proofErr w:type="spellStart"/>
-            <w:r>
-              <w:rPr>
-                <w:b/>
-                <w:bCs/>
-              </w:rPr>
-              <w:t>Enemy</w:t>
-            </w:r>
-            <w:proofErr w:type="spellEnd"/>
-            <w:r>
-              <w:rPr>
-                <w:b/>
-                <w:bCs/>
-              </w:rPr>
-              <w:t xml:space="preserve"> </w:t>
-            </w:r>
-            <w:proofErr w:type="spellStart"/>
-            <w:r>
-              <w:rPr>
-                <w:b/>
-                <w:bCs/>
-              </w:rPr>
-              <w:t>spirtes</w:t>
-            </w:r>
-            <w:proofErr w:type="spellEnd"/>
-            <w:r>
-              <w:rPr>
-                <w:b/>
-                <w:bCs/>
-              </w:rPr>
-              <w:t xml:space="preserve"> en frame</w:t>
-            </w:r>
-            <w:r>
-              <w:rPr>
-                <w:b/>
-                <w:bCs/>
-              </w:rPr>
-              <w:t>/</w:t>
-            </w:r>
-            <w:proofErr w:type="spellStart"/>
-            <w:r>
-              <w:rPr>
-                <w:b/>
-                <w:bCs/>
-              </w:rPr>
-              <w:t>colissions</w:t>
-            </w:r>
-            <w:proofErr w:type="spellEnd"/>
+            <w:r>
+              <w:rPr>
+                <w:b/>
+                <w:bCs/>
+              </w:rPr>
+              <w:t>Enemy spirtes en frame</w:t>
+            </w:r>
+            <w:r>
+              <w:rPr>
+                <w:b/>
+                <w:bCs/>
+              </w:rPr>
+              <w:t>/colissions</w:t>
+            </w:r>
             <w:r>
               <w:rPr>
                 <w:b/>
@@ -3739,63 +3503,13 @@
                 <w:bCs/>
               </w:rPr>
             </w:pPr>
-            <w:proofErr w:type="spellStart"/>
-            <w:r>
-              <w:rPr>
-                <w:b/>
-                <w:bCs/>
-              </w:rPr>
-              <w:t>Behaviour</w:t>
-            </w:r>
-            <w:proofErr w:type="spellEnd"/>
-            <w:r>
-              <w:rPr>
-                <w:b/>
-                <w:bCs/>
-              </w:rPr>
-              <w:t>/</w:t>
-            </w:r>
-            <w:proofErr w:type="spellStart"/>
-            <w:r>
-              <w:rPr>
-                <w:b/>
-                <w:bCs/>
-              </w:rPr>
-              <w:t>code’s</w:t>
-            </w:r>
-            <w:proofErr w:type="spellEnd"/>
-            <w:r>
-              <w:rPr>
-                <w:b/>
-                <w:bCs/>
-              </w:rPr>
-              <w:t xml:space="preserve"> en </w:t>
-            </w:r>
-            <w:proofErr w:type="spellStart"/>
-            <w:r>
-              <w:rPr>
-                <w:b/>
-                <w:bCs/>
-              </w:rPr>
-              <w:t>Killzone</w:t>
-            </w:r>
-            <w:proofErr w:type="spellEnd"/>
-            <w:r>
-              <w:rPr>
-                <w:b/>
-                <w:bCs/>
-              </w:rPr>
-              <w:t xml:space="preserve"> toegevoegd voor de  </w:t>
-            </w:r>
-            <w:proofErr w:type="spellStart"/>
-            <w:r>
-              <w:rPr>
-                <w:b/>
-                <w:bCs/>
-              </w:rPr>
-              <w:t>player</w:t>
-            </w:r>
-            <w:proofErr w:type="spellEnd"/>
+            <w:r>
+              <w:rPr>
+                <w:b/>
+                <w:bCs/>
+              </w:rPr>
+              <w:t>Behaviour/code’s en Killzone toegevoegd voor de  player</w:t>
+            </w:r>
           </w:p>
         </w:tc>
       </w:tr>
@@ -3838,51 +3552,15 @@
                 <w:bCs/>
                 <w:lang w:val="en-GB"/>
               </w:rPr>
-              <w:t xml:space="preserve">Coins </w:t>
-            </w:r>
-            <w:proofErr w:type="spellStart"/>
+              <w:t>Coins en sound bites g</w:t>
+            </w:r>
             <w:r>
               <w:rPr>
                 <w:b/>
                 <w:bCs/>
                 <w:lang w:val="en-GB"/>
               </w:rPr>
-              <w:t>en</w:t>
-            </w:r>
-            <w:proofErr w:type="spellEnd"/>
-            <w:r>
-              <w:rPr>
-                <w:b/>
-                <w:bCs/>
-                <w:lang w:val="en-GB"/>
-              </w:rPr>
-              <w:t xml:space="preserve"> sound bites </w:t>
-            </w:r>
-            <w:proofErr w:type="spellStart"/>
-            <w:r>
-              <w:rPr>
-                <w:b/>
-                <w:bCs/>
-                <w:lang w:val="en-GB"/>
-              </w:rPr>
-              <w:t>g</w:t>
-            </w:r>
-            <w:r>
-              <w:rPr>
-                <w:b/>
-                <w:bCs/>
-                <w:lang w:val="en-GB"/>
-              </w:rPr>
-              <w:t>einplementeerd</w:t>
-            </w:r>
-            <w:proofErr w:type="spellEnd"/>
-            <w:r>
-              <w:rPr>
-                <w:b/>
-                <w:bCs/>
-                <w:lang w:val="en-GB"/>
-              </w:rPr>
-              <w:t xml:space="preserve"> </w:t>
+              <w:t xml:space="preserve">einplementeerd </w:t>
             </w:r>
           </w:p>
         </w:tc>
@@ -3897,39 +3575,166 @@
     </w:p>
     <w:p>
       <w:r>
-        <w:t>Week 2 links:</w:t>
+        <w:t xml:space="preserve"> 2</w:t>
       </w:r>
-    </w:p>
-    <w:p>
       <w:r>
-        <w:t>Week 3 links:</w:t>
+        <w:rPr>
+          <w:vertAlign w:val="superscript"/>
+        </w:rPr>
+        <w:t>de</w:t>
       </w:r>
-    </w:p>
-    <w:p>
       <w:r>
-        <w:t>Week 4 links:</w:t>
+        <w:t xml:space="preserve"> Jaar</w:t>
       </w:r>
-    </w:p>
-    <w:p>
       <w:r>
-        <w:t>Week 5 links:</w:t>
+        <w:t>:</w:t>
       </w:r>
     </w:p>
-    <w:p>
-      <w:r>
-        <w:t>Week 6 links:</w:t>
-      </w:r>
-    </w:p>
-    <w:p>
-      <w:r>
-        <w:t>Week 7 links:</w:t>
-      </w:r>
-    </w:p>
-    <w:p>
-      <w:r>
-        <w:t>Week 8 links:</w:t>
-      </w:r>
-    </w:p>
+    <w:tbl>
+      <w:tblPr>
+        <w:tblStyle w:val="Tabelraster"/>
+        <w:tblW w:w="9067" w:type="dxa"/>
+        <w:tblLook w:val="04A0" w:firstRow="1" w:lastRow="0" w:firstColumn="1" w:lastColumn="0" w:noHBand="0" w:noVBand="1"/>
+      </w:tblPr>
+      <w:tblGrid>
+        <w:gridCol w:w="1838"/>
+        <w:gridCol w:w="7229"/>
+      </w:tblGrid>
+      <w:tr>
+        <w:tc>
+          <w:tcPr>
+            <w:tcW w:w="1838" w:type="dxa"/>
+          </w:tcPr>
+          <w:p>
+            <w:pPr>
+              <w:rPr>
+                <w:b/>
+                <w:bCs/>
+              </w:rPr>
+            </w:pPr>
+            <w:r>
+              <w:rPr>
+                <w:b/>
+                <w:bCs/>
+              </w:rPr>
+              <w:t>Jaar 2</w:t>
+            </w:r>
+          </w:p>
+        </w:tc>
+        <w:tc>
+          <w:tcPr>
+            <w:tcW w:w="7229" w:type="dxa"/>
+          </w:tcPr>
+          <w:p>
+            <w:pPr>
+              <w:rPr>
+                <w:b/>
+                <w:bCs/>
+              </w:rPr>
+            </w:pPr>
+            <w:r>
+              <w:rPr>
+                <w:b/>
+                <w:bCs/>
+              </w:rPr>
+              <w:t>Omschrijving</w:t>
+            </w:r>
+          </w:p>
+        </w:tc>
+      </w:tr>
+      <w:tr>
+        <w:tc>
+          <w:tcPr>
+            <w:tcW w:w="1838" w:type="dxa"/>
+          </w:tcPr>
+          <w:p>
+            <w:pPr>
+              <w:rPr>
+                <w:b/>
+                <w:bCs/>
+              </w:rPr>
+            </w:pPr>
+            <w:r>
+              <w:rPr>
+                <w:b/>
+                <w:bCs/>
+              </w:rPr>
+              <w:t xml:space="preserve">Dag </w:t>
+            </w:r>
+            <w:r>
+              <w:rPr>
+                <w:b/>
+                <w:bCs/>
+              </w:rPr>
+              <w:t>1</w:t>
+            </w:r>
+          </w:p>
+        </w:tc>
+        <w:tc>
+          <w:tcPr>
+            <w:tcW w:w="7229" w:type="dxa"/>
+          </w:tcPr>
+          <w:p>
+            <w:pPr>
+              <w:rPr>
+                <w:b/>
+                <w:bCs/>
+              </w:rPr>
+            </w:pPr>
+            <w:r>
+              <w:rPr>
+                <w:b/>
+                <w:bCs/>
+              </w:rPr>
+              <w:t>Verder gegaan met het project. Realiseren. Ontwerp “Bonus Stage” implementeren</w:t>
+            </w:r>
+          </w:p>
+        </w:tc>
+      </w:tr>
+      <w:tr>
+        <w:tc>
+          <w:tcPr>
+            <w:tcW w:w="1838" w:type="dxa"/>
+          </w:tcPr>
+          <w:p>
+            <w:pPr>
+              <w:rPr>
+                <w:b/>
+                <w:bCs/>
+              </w:rPr>
+            </w:pPr>
+            <w:r>
+              <w:rPr>
+                <w:b/>
+                <w:bCs/>
+              </w:rPr>
+              <w:t>Dag 2</w:t>
+            </w:r>
+          </w:p>
+        </w:tc>
+        <w:tc>
+          <w:tcPr>
+            <w:tcW w:w="7229" w:type="dxa"/>
+          </w:tcPr>
+          <w:p>
+            <w:pPr>
+              <w:rPr>
+                <w:b/>
+                <w:bCs/>
+              </w:rPr>
+            </w:pPr>
+            <w:r>
+              <w:rPr>
+                <w:b/>
+                <w:bCs/>
+              </w:rPr>
+              <w:t>Tilemaps van het project hergebruikt en in de Bonus Stage gezet. Enemy Behaviour, 2d Camera, Game logica, coins en een finish flag ending er in gezet</w:t>
+            </w:r>
+          </w:p>
+        </w:tc>
+      </w:tr>
+    </w:tbl>
+    <w:p/>
     <w:p/>
     <w:p/>
     <w:p/>
@@ -3999,7 +3804,7 @@
 </file>
 
 <file path=word/numbering.xml><?xml version="1.0" encoding="utf-8"?>
-<w:numbering xmlns:wpc="http://schemas.microsoft.com/office/word/2010/wordprocessingCanvas" xmlns:cx="http://schemas.microsoft.com/office/drawing/2014/chartex" xmlns:cx1="http://schemas.microsoft.com/office/drawing/2015/9/8/chartex" xmlns:cx2="http://schemas.microsoft.com/office/drawing/2015/10/21/chartex" xmlns:cx3="http://schemas.microsoft.com/office/drawing/2016/5/9/chartex" xmlns:cx4="http://schemas.microsoft.com/office/drawing/2016/5/10/chartex" xmlns:cx5="http://schemas.microsoft.com/office/drawing/2016/5/11/chartex" xmlns:cx6="http://schemas.microsoft.com/office/drawing/2016/5/12/chartex" xmlns:cx7="http://schemas.microsoft.com/office/drawing/2016/5/13/chartex" xmlns:cx8="http://schemas.microsoft.com/office/drawing/2016/5/14/chartex" xmlns:mc="http://schemas.openxmlformats.org/markup-compatibility/2006" xmlns:aink="http://schemas.microsoft.com/office/drawing/2016/ink" xmlns:am3d="http://schemas.microsoft.com/office/drawing/2017/model3d" xmlns:o="urn:schemas-microsoft-com:office:office" xmlns:oel="http://schemas.microsoft.com/office/2019/extlst" xmlns:r="http://schemas.openxmlformats.org/officeDocument/2006/relationships" xmlns:m="http://schemas.openxmlformats.org/officeDocument/2006/math" xmlns:v="urn:schemas-microsoft-com:vml" xmlns:wp14="http://schemas.microsoft.com/office/word/2010/wordprocessingDrawing" xmlns:wp="http://schemas.openxmlformats.org/drawingml/2006/wordprocessingDrawing" xmlns:w10="urn:schemas-microsoft-com:office:word" xmlns:w="http://schemas.openxmlformats.org/wordprocessingml/2006/main" xmlns:w14="http://schemas.microsoft.com/office/word/2010/wordml" xmlns:w15="http://schemas.microsoft.com/office/word/2012/wordml" xmlns:w16cex="http://schemas.microsoft.com/office/word/2018/wordml/cex" xmlns:w16cid="http://schemas.microsoft.com/office/word/2016/wordml/cid" xmlns:w16="http://schemas.microsoft.com/office/word/2018/wordml" xmlns:w16du="http://schemas.microsoft.com/office/word/2023/wordml/word16du" xmlns:w16sdtdh="http://schemas.microsoft.com/office/word/2020/wordml/sdtdatahash" xmlns:w16se="http://schemas.microsoft.com/office/word/2015/wordml/symex" xmlns:wpg="http://schemas.microsoft.com/office/word/2010/wordprocessingGroup" xmlns:wpi="http://schemas.microsoft.com/office/word/2010/wordprocessingInk" xmlns:wne="http://schemas.microsoft.com/office/word/2006/wordml" xmlns:wps="http://schemas.microsoft.com/office/word/2010/wordprocessingShape" mc:Ignorable="w14 w15 w16se w16cid w16 w16cex w16sdtdh w16du wp14">
+<w:numbering xmlns:wpc="http://schemas.microsoft.com/office/word/2010/wordprocessingCanvas" xmlns:cx="http://schemas.microsoft.com/office/drawing/2014/chartex" xmlns:cx1="http://schemas.microsoft.com/office/drawing/2015/9/8/chartex" xmlns:cx2="http://schemas.microsoft.com/office/drawing/2015/10/21/chartex" xmlns:cx3="http://schemas.microsoft.com/office/drawing/2016/5/9/chartex" xmlns:cx4="http://schemas.microsoft.com/office/drawing/2016/5/10/chartex" xmlns:cx5="http://schemas.microsoft.com/office/drawing/2016/5/11/chartex" xmlns:cx6="http://schemas.microsoft.com/office/drawing/2016/5/12/chartex" xmlns:cx7="http://schemas.microsoft.com/office/drawing/2016/5/13/chartex" xmlns:cx8="http://schemas.microsoft.com/office/drawing/2016/5/14/chartex" xmlns:mc="http://schemas.openxmlformats.org/markup-compatibility/2006" xmlns:aink="http://schemas.microsoft.com/office/drawing/2016/ink" xmlns:am3d="http://schemas.microsoft.com/office/drawing/2017/model3d" xmlns:o="urn:schemas-microsoft-com:office:office" xmlns:oel="http://schemas.microsoft.com/office/2019/extlst" xmlns:r="http://schemas.openxmlformats.org/officeDocument/2006/relationships" xmlns:m="http://schemas.openxmlformats.org/officeDocument/2006/math" xmlns:v="urn:schemas-microsoft-com:vml" xmlns:wp14="http://schemas.microsoft.com/office/word/2010/wordprocessingDrawing" xmlns:wp="http://schemas.openxmlformats.org/drawingml/2006/wordprocessingDrawing" xmlns:w10="urn:schemas-microsoft-com:office:word" xmlns:w="http://schemas.openxmlformats.org/wordprocessingml/2006/main" xmlns:w14="http://schemas.microsoft.com/office/word/2010/wordml" xmlns:w15="http://schemas.microsoft.com/office/word/2012/wordml" xmlns:w16cex="http://schemas.microsoft.com/office/word/2018/wordml/cex" xmlns:w16cid="http://schemas.microsoft.com/office/word/2016/wordml/cid" xmlns:w16="http://schemas.microsoft.com/office/word/2018/wordml" xmlns:w16du="http://schemas.microsoft.com/office/word/2023/wordml/word16du" xmlns:w16sdtdh="http://schemas.microsoft.com/office/word/2020/wordml/sdtdatahash" xmlns:w16sdtfl="http://schemas.microsoft.com/office/word/2024/wordml/sdtformatlock" xmlns:w16se="http://schemas.microsoft.com/office/word/2015/wordml/symex" xmlns:wpg="http://schemas.microsoft.com/office/word/2010/wordprocessingGroup" xmlns:wpi="http://schemas.microsoft.com/office/word/2010/wordprocessingInk" xmlns:wne="http://schemas.microsoft.com/office/word/2006/wordml" xmlns:wps="http://schemas.microsoft.com/office/word/2010/wordprocessingShape" mc:Ignorable="w14 w15 w16se w16cid w16 w16cex w16sdtdh w16sdtfl w16du wp14">
   <w:abstractNum w:abstractNumId="0" w15:restartNumberingAfterBreak="0">
     <w:nsid w:val="050D6E33"/>
     <w:multiLevelType w:val="hybridMultilevel"/>
@@ -4119,7 +3924,7 @@
 </file>
 
 <file path=word/styles.xml><?xml version="1.0" encoding="utf-8"?>
-<w:styles xmlns:mc="http://schemas.openxmlformats.org/markup-compatibility/2006" xmlns:r="http://schemas.openxmlformats.org/officeDocument/2006/relationships" xmlns:w="http://schemas.openxmlformats.org/wordprocessingml/2006/main" xmlns:w14="http://schemas.microsoft.com/office/word/2010/wordml" xmlns:w15="http://schemas.microsoft.com/office/word/2012/wordml" xmlns:w16cex="http://schemas.microsoft.com/office/word/2018/wordml/cex" xmlns:w16cid="http://schemas.microsoft.com/office/word/2016/wordml/cid" xmlns:w16="http://schemas.microsoft.com/office/word/2018/wordml" xmlns:w16du="http://schemas.microsoft.com/office/word/2023/wordml/word16du" xmlns:w16sdtdh="http://schemas.microsoft.com/office/word/2020/wordml/sdtdatahash" xmlns:w16se="http://schemas.microsoft.com/office/word/2015/wordml/symex" mc:Ignorable="w14 w15 w16se w16cid w16 w16cex w16sdtdh w16du">
+<w:styles xmlns:mc="http://schemas.openxmlformats.org/markup-compatibility/2006" xmlns:r="http://schemas.openxmlformats.org/officeDocument/2006/relationships" xmlns:w="http://schemas.openxmlformats.org/wordprocessingml/2006/main" xmlns:w14="http://schemas.microsoft.com/office/word/2010/wordml" xmlns:w15="http://schemas.microsoft.com/office/word/2012/wordml" xmlns:w16cex="http://schemas.microsoft.com/office/word/2018/wordml/cex" xmlns:w16cid="http://schemas.microsoft.com/office/word/2016/wordml/cid" xmlns:w16="http://schemas.microsoft.com/office/word/2018/wordml" xmlns:w16du="http://schemas.microsoft.com/office/word/2023/wordml/word16du" xmlns:w16sdtdh="http://schemas.microsoft.com/office/word/2020/wordml/sdtdatahash" xmlns:w16sdtfl="http://schemas.microsoft.com/office/word/2024/wordml/sdtformatlock" xmlns:w16se="http://schemas.microsoft.com/office/word/2015/wordml/symex" mc:Ignorable="w14 w15 w16se w16cid w16 w16cex w16sdtdh w16sdtfl w16du">
   <w:docDefaults>
     <w:rPrDefault>
       <w:rPr>
@@ -5094,15 +4899,6 @@
 </file>
 
 <file path=customXml/item3.xml><?xml version="1.0" encoding="utf-8"?>
-<?mso-contentType ?>
-<FormTemplates xmlns="http://schemas.microsoft.com/sharepoint/v3/contenttype/forms">
-  <Display>DocumentLibraryForm</Display>
-  <Edit>DocumentLibraryForm</Edit>
-  <New>DocumentLibraryForm</New>
-</FormTemplates>
-</file>
-
-<file path=customXml/item4.xml><?xml version="1.0" encoding="utf-8"?>
 <ct:contentTypeSchema xmlns:ct="http://schemas.microsoft.com/office/2006/metadata/contentType" xmlns:ma="http://schemas.microsoft.com/office/2006/metadata/properties/metaAttributes" ct:_="" ma:_="" ma:contentTypeName="Document" ma:contentTypeID="0x01010012B6DC79B355CC439F8400EE6B5D1FDD" ma:contentTypeVersion="16" ma:contentTypeDescription="Een nieuw document maken." ma:contentTypeScope="" ma:versionID="43921ad453c0b83b6e29db7bcc346354">
   <xsd:schema xmlns:xsd="http://www.w3.org/2001/XMLSchema" xmlns:xs="http://www.w3.org/2001/XMLSchema" xmlns:p="http://schemas.microsoft.com/office/2006/metadata/properties" xmlns:ns2="985494ab-e250-4004-a320-d750fd4beae2" xmlns:ns3="5f16f9fe-b8f9-46a2-a004-4c3e81a0d9de" targetNamespace="http://schemas.microsoft.com/office/2006/metadata/properties" ma:root="true" ma:fieldsID="8285ae30016bae1c4b008268a84cfd70" ns2:_="" ns3:_="">
     <xsd:import namespace="985494ab-e250-4004-a320-d750fd4beae2"/>
@@ -5343,7 +5139,7 @@
 </ct:contentTypeSchema>
 </file>
 
-<file path=customXml/item5.xml><?xml version="1.0" encoding="utf-8"?>
+<file path=customXml/item4.xml><?xml version="1.0" encoding="utf-8"?>
 <p:properties xmlns:p="http://schemas.microsoft.com/office/2006/metadata/properties" xmlns:xsi="http://www.w3.org/2001/XMLSchema-instance" xmlns:pc="http://schemas.microsoft.com/office/infopath/2007/PartnerControls">
   <documentManagement>
     <lcf76f155ced4ddcb4097134ff3c332f xmlns="985494ab-e250-4004-a320-d750fd4beae2">
@@ -5353,6 +5149,15 @@
     <TaxCatchAll xmlns="5f16f9fe-b8f9-46a2-a004-4c3e81a0d9de" xsi:nil="true"/>
   </documentManagement>
 </p:properties>
+</file>
+
+<file path=customXml/item5.xml><?xml version="1.0" encoding="utf-8"?>
+<?mso-contentType ?>
+<FormTemplates xmlns="http://schemas.microsoft.com/sharepoint/v3/contenttype/forms">
+  <Display>DocumentLibraryForm</Display>
+  <Edit>DocumentLibraryForm</Edit>
+  <New>DocumentLibraryForm</New>
+</FormTemplates>
 </file>
 
 <file path=customXml/itemProps1.xml><?xml version="1.0" encoding="utf-8"?>
@@ -5372,17 +5177,39 @@
 </file>
 
 <file path=customXml/itemProps3.xml><?xml version="1.0" encoding="utf-8"?>
+<ds:datastoreItem xmlns:ds="http://schemas.openxmlformats.org/officeDocument/2006/customXml" ds:itemID="{AE51C4CF-821C-4825-8406-926E1E410172}">
+  <ds:schemaRefs>
+    <ds:schemaRef ds:uri="http://schemas.microsoft.com/office/2006/metadata/contentType"/>
+    <ds:schemaRef ds:uri="http://schemas.microsoft.com/office/2006/metadata/properties/metaAttributes"/>
+    <ds:schemaRef ds:uri="http://www.w3.org/2001/XMLSchema"/>
+    <ds:schemaRef ds:uri="http://schemas.microsoft.com/office/2006/metadata/properties"/>
+    <ds:schemaRef ds:uri="985494ab-e250-4004-a320-d750fd4beae2"/>
+    <ds:schemaRef ds:uri="5f16f9fe-b8f9-46a2-a004-4c3e81a0d9de"/>
+    <ds:schemaRef ds:uri="http://schemas.microsoft.com/office/2006/documentManagement/types"/>
+    <ds:schemaRef ds:uri="http://schemas.microsoft.com/office/infopath/2007/PartnerControls"/>
+    <ds:schemaRef ds:uri="http://schemas.openxmlformats.org/package/2006/metadata/core-properties"/>
+    <ds:schemaRef ds:uri="http://purl.org/dc/elements/1.1/"/>
+    <ds:schemaRef ds:uri="http://purl.org/dc/terms/"/>
+    <ds:schemaRef ds:uri="http://schemas.microsoft.com/internal/obd"/>
+  </ds:schemaRefs>
+</ds:datastoreItem>
+</file>
+
+<file path=customXml/itemProps4.xml><?xml version="1.0" encoding="utf-8"?>
+<ds:datastoreItem xmlns:ds="http://schemas.openxmlformats.org/officeDocument/2006/customXml" ds:itemID="{18DF54EA-1FFC-40D6-8E21-7641BF637028}">
+  <ds:schemaRefs>
+    <ds:schemaRef ds:uri="http://schemas.microsoft.com/office/2006/metadata/properties"/>
+    <ds:schemaRef ds:uri="http://schemas.microsoft.com/office/infopath/2007/PartnerControls"/>
+    <ds:schemaRef ds:uri="985494ab-e250-4004-a320-d750fd4beae2"/>
+    <ds:schemaRef ds:uri="5f16f9fe-b8f9-46a2-a004-4c3e81a0d9de"/>
+  </ds:schemaRefs>
+</ds:datastoreItem>
+</file>
+
+<file path=customXml/itemProps5.xml><?xml version="1.0" encoding="utf-8"?>
 <ds:datastoreItem xmlns:ds="http://schemas.openxmlformats.org/officeDocument/2006/customXml" ds:itemID="{2CC26517-C8CD-4336-BC0C-4555394B1AB2}">
   <ds:schemaRefs>
     <ds:schemaRef ds:uri="http://schemas.microsoft.com/sharepoint/v3/contenttype/forms"/>
   </ds:schemaRefs>
 </ds:datastoreItem>
-</file>
-
-<file path=customXml/itemProps4.xml><?xml version="1.0" encoding="utf-8"?>
-<ds:datastoreItem xmlns:ds="http://schemas.openxmlformats.org/officeDocument/2006/customXml" ds:itemID="{AE51C4CF-821C-4825-8406-926E1E410172}"/>
-</file>
-
-<file path=customXml/itemProps5.xml><?xml version="1.0" encoding="utf-8"?>
-<ds:datastoreItem xmlns:ds="http://schemas.openxmlformats.org/officeDocument/2006/customXml" ds:itemID="{18DF54EA-1FFC-40D6-8E21-7641BF637028}"/>
 </file>
</xml_diff>